<commit_message>
Fixed formatting for "12. Additional Exercises"
</commit_message>
<xml_diff>
--- a/Courses/Software-Sciences/Module-1-OOP-New/12-Additional-Exercises/12-OOP-More-Exercises.docx
+++ b/Courses/Software-Sciences/Module-1-OOP-New/12-Additional-Exercises/12-OOP-More-Exercises.docx
@@ -114,14 +114,6 @@
     </w:p>
     <w:p>
       <w:pPr>
-        <w:spacing w:line="240" w:lineRule="auto"/>
-        <w:rPr>
-          <w:lang w:val="bg-BG"/>
-        </w:rPr>
-      </w:pPr>
-    </w:p>
-    <w:p>
-      <w:pPr>
         <w:pStyle w:val="Heading2"/>
         <w:rPr>
           <w:lang w:val="bg-BG"/>
@@ -554,10 +546,6 @@
           <w:numId w:val="41"/>
         </w:numPr>
         <w:rPr>
-          <w:rStyle w:val="CodeChar"/>
-          <w:rFonts w:asciiTheme="minorHAnsi" w:hAnsiTheme="minorHAnsi"/>
-          <w:b w:val="0"/>
-          <w:noProof w:val="0"/>
           <w:lang w:val="bg-BG"/>
         </w:rPr>
       </w:pPr>
@@ -689,11 +677,6 @@
       <w:r>
         <w:t>.</w:t>
       </w:r>
-    </w:p>
-    <w:p>
-      <w:pPr>
-        <w:spacing w:line="240" w:lineRule="auto"/>
-      </w:pPr>
     </w:p>
     <w:p>
       <w:pPr>
@@ -930,15 +913,6 @@
       <w:r>
         <w:t>.</w:t>
       </w:r>
-    </w:p>
-    <w:p>
-      <w:pPr>
-        <w:pStyle w:val="ListParagraph"/>
-        <w:spacing w:line="240" w:lineRule="auto"/>
-        <w:rPr>
-          <w:lang w:val="bg-BG"/>
-        </w:rPr>
-      </w:pPr>
     </w:p>
     <w:p>
       <w:pPr>
@@ -1214,7 +1188,6 @@
                 <w:rFonts w:ascii="Consolas" w:hAnsi="Consolas" w:cs="Consolas"/>
                 <w:noProof/>
               </w:rPr>
-              <w:lastRenderedPageBreak/>
               <w:t>Exchange 20</w:t>
             </w:r>
           </w:p>
@@ -1249,6 +1222,7 @@
                 <w:rFonts w:ascii="Consolas" w:hAnsi="Consolas" w:cs="Consolas"/>
                 <w:noProof/>
               </w:rPr>
+              <w:lastRenderedPageBreak/>
               <w:t>Exchange 15</w:t>
             </w:r>
           </w:p>
@@ -1322,7 +1296,6 @@
                 <w:rFonts w:ascii="Consolas" w:hAnsi="Consolas" w:cs="Consolas"/>
                 <w:noProof/>
               </w:rPr>
-              <w:lastRenderedPageBreak/>
               <w:t>You have 15 bonus points.</w:t>
             </w:r>
           </w:p>
@@ -1356,6 +1329,7 @@
                 <w:rFonts w:ascii="Consolas" w:hAnsi="Consolas" w:cs="Consolas"/>
                 <w:noProof/>
               </w:rPr>
+              <w:lastRenderedPageBreak/>
               <w:t>You have 45 bonus points.</w:t>
             </w:r>
           </w:p>
@@ -2537,13 +2511,6 @@
         </w:rPr>
         <w:t xml:space="preserve"> съответното съобщение, когато регистрирате някого.</w:t>
       </w:r>
-    </w:p>
-    <w:p>
-      <w:pPr>
-        <w:rPr>
-          <w:lang w:val="bg-BG"/>
-        </w:rPr>
-      </w:pPr>
     </w:p>
     <w:p>
       <w:pPr>
@@ -2679,7 +2646,6 @@
                 <w:rFonts w:ascii="Consolas" w:hAnsi="Consolas" w:cs="Consolas"/>
                 <w:noProof/>
               </w:rPr>
-              <w:lastRenderedPageBreak/>
               <w:t>Rick Ford Maintenance 33345</w:t>
             </w:r>
           </w:p>
@@ -2713,6 +2679,7 @@
                 <w:rFonts w:ascii="Consolas" w:hAnsi="Consolas" w:cs="Consolas"/>
                 <w:noProof/>
               </w:rPr>
+              <w:lastRenderedPageBreak/>
               <w:t>End</w:t>
             </w:r>
           </w:p>
@@ -2755,7 +2722,6 @@
                 <w:rFonts w:ascii="Consolas" w:hAnsi="Consolas" w:cs="Consolas"/>
                 <w:noProof/>
               </w:rPr>
-              <w:lastRenderedPageBreak/>
               <w:t>Mr/Ms/Mrs Alice Potter registers as a guest.</w:t>
             </w:r>
           </w:p>
@@ -2774,6 +2740,7 @@
                 <w:rFonts w:ascii="Consolas" w:hAnsi="Consolas" w:cs="Consolas"/>
                 <w:noProof/>
               </w:rPr>
+              <w:lastRenderedPageBreak/>
               <w:t>Rick Ford with id 33345 starts a new working day in the department Maintenance.</w:t>
             </w:r>
           </w:p>
@@ -3903,7 +3870,7 @@
                                   </pic:cNvPicPr>
                                 </pic:nvPicPr>
                                 <pic:blipFill>
-                                  <a:blip r:embed="rId21">
+                                  <a:blip r:embed="rId2">
                                     <a:extLst>
                                       <a:ext uri="{28A0092B-C50C-407E-A947-70E740481C1C}">
                                         <a14:useLocalDpi xmlns:a14="http://schemas.microsoft.com/office/drawing/2010/main" val="0"/>
@@ -3952,7 +3919,7 @@
                           <wp:extent cx="180000" cy="180000"/>
                           <wp:effectExtent l="0" t="0" r="0" b="0"/>
                           <wp:docPr id="2" name="Picture 2">
-                            <a:hlinkClick xmlns:a="http://schemas.openxmlformats.org/drawingml/2006/main" r:id="rId22"/>
+                            <a:hlinkClick xmlns:a="http://schemas.openxmlformats.org/drawingml/2006/main" r:id="rId3"/>
                           </wp:docPr>
                           <wp:cNvGraphicFramePr>
                             <a:graphicFrameLocks xmlns:a="http://schemas.openxmlformats.org/drawingml/2006/main" noChangeAspect="1"/>
@@ -3962,14 +3929,14 @@
                               <pic:pic xmlns:pic="http://schemas.openxmlformats.org/drawingml/2006/picture">
                                 <pic:nvPicPr>
                                   <pic:cNvPr id="2" name="Picture 2">
-                                    <a:hlinkClick r:id="rId22"/>
+                                    <a:hlinkClick r:id="rId3"/>
                                   </pic:cNvPr>
                                   <pic:cNvPicPr>
                                     <a:picLocks noChangeAspect="1" noChangeArrowheads="1"/>
                                   </pic:cNvPicPr>
                                 </pic:nvPicPr>
                                 <pic:blipFill>
-                                  <a:blip r:embed="rId23">
+                                  <a:blip r:embed="rId4">
                                     <a:extLst>
                                       <a:ext uri="{28A0092B-C50C-407E-A947-70E740481C1C}">
                                         <a14:useLocalDpi xmlns:a14="http://schemas.microsoft.com/office/drawing/2010/main" val="0"/>
@@ -4018,7 +3985,7 @@
                           <wp:extent cx="180000" cy="180000"/>
                           <wp:effectExtent l="0" t="0" r="0" b="0"/>
                           <wp:docPr id="5" name="Picture 5" title="Software University @ Facebook">
-                            <a:hlinkClick xmlns:a="http://schemas.openxmlformats.org/drawingml/2006/main" r:id="rId24"/>
+                            <a:hlinkClick xmlns:a="http://schemas.openxmlformats.org/drawingml/2006/main" r:id="rId5"/>
                           </wp:docPr>
                           <wp:cNvGraphicFramePr>
                             <a:graphicFrameLocks xmlns:a="http://schemas.openxmlformats.org/drawingml/2006/main" noChangeAspect="1"/>
@@ -4028,12 +3995,12 @@
                               <pic:pic xmlns:pic="http://schemas.openxmlformats.org/drawingml/2006/picture">
                                 <pic:nvPicPr>
                                   <pic:cNvPr id="5" name="Picture 5" title="Software University @ Facebook">
-                                    <a:hlinkClick r:id="rId24"/>
+                                    <a:hlinkClick r:id="rId5"/>
                                   </pic:cNvPr>
                                   <pic:cNvPicPr/>
                                 </pic:nvPicPr>
                                 <pic:blipFill>
-                                  <a:blip r:embed="rId25"/>
+                                  <a:blip r:embed="rId6"/>
                                   <a:stretch>
                                     <a:fillRect/>
                                   </a:stretch>
@@ -4071,7 +4038,7 @@
                           <wp:extent cx="180000" cy="180000"/>
                           <wp:effectExtent l="0" t="0" r="0" b="0"/>
                           <wp:docPr id="20" name="Picture 20">
-                            <a:hlinkClick xmlns:a="http://schemas.openxmlformats.org/drawingml/2006/main" r:id="rId26"/>
+                            <a:hlinkClick xmlns:a="http://schemas.openxmlformats.org/drawingml/2006/main" r:id="rId7"/>
                           </wp:docPr>
                           <wp:cNvGraphicFramePr>
                             <a:graphicFrameLocks xmlns:a="http://schemas.openxmlformats.org/drawingml/2006/main" noChangeAspect="1"/>
@@ -4081,20 +4048,20 @@
                               <pic:pic xmlns:pic="http://schemas.openxmlformats.org/drawingml/2006/picture">
                                 <pic:nvPicPr>
                                   <pic:cNvPr id="20" name="Picture 20">
-                                    <a:hlinkClick r:id="rId26"/>
+                                    <a:hlinkClick r:id="rId7"/>
                                   </pic:cNvPr>
                                   <pic:cNvPicPr>
                                     <a:picLocks noChangeAspect="1" noChangeArrowheads="1"/>
                                   </pic:cNvPicPr>
                                 </pic:nvPicPr>
                                 <pic:blipFill>
-                                  <a:blip r:embed="rId27">
+                                  <a:blip r:embed="rId8">
                                     <a:extLst>
                                       <a:ext uri="{28A0092B-C50C-407E-A947-70E740481C1C}">
                                         <a14:useLocalDpi xmlns:a14="http://schemas.microsoft.com/office/drawing/2010/main" val="0"/>
                                       </a:ext>
                                       <a:ext uri="{837473B0-CC2E-450A-ABE3-18F120FF3D39}">
-                                        <a1611:picAttrSrcUrl xmlns:a1611="http://schemas.microsoft.com/office/drawing/2016/11/main" r:id="rId28"/>
+                                        <a1611:picAttrSrcUrl xmlns:a1611="http://schemas.microsoft.com/office/drawing/2016/11/main" r:id="rId9"/>
                                       </a:ext>
                                     </a:extLst>
                                   </a:blip>
@@ -4140,7 +4107,7 @@
                           <wp:extent cx="180000" cy="180000"/>
                           <wp:effectExtent l="0" t="0" r="0" b="0"/>
                           <wp:docPr id="7" name="Picture 7" title="Software University @ Twitter">
-                            <a:hlinkClick xmlns:a="http://schemas.openxmlformats.org/drawingml/2006/main" r:id="rId29"/>
+                            <a:hlinkClick xmlns:a="http://schemas.openxmlformats.org/drawingml/2006/main" r:id="rId10"/>
                           </wp:docPr>
                           <wp:cNvGraphicFramePr>
                             <a:graphicFrameLocks xmlns:a="http://schemas.openxmlformats.org/drawingml/2006/main" noChangeAspect="1"/>
@@ -4150,12 +4117,12 @@
                               <pic:pic xmlns:pic="http://schemas.openxmlformats.org/drawingml/2006/picture">
                                 <pic:nvPicPr>
                                   <pic:cNvPr id="7" name="Picture 7" title="Software University @ Twitter">
-                                    <a:hlinkClick r:id="rId29"/>
+                                    <a:hlinkClick r:id="rId10"/>
                                   </pic:cNvPr>
                                   <pic:cNvPicPr/>
                                 </pic:nvPicPr>
                                 <pic:blipFill>
-                                  <a:blip r:embed="rId30"/>
+                                  <a:blip r:embed="rId11"/>
                                   <a:stretch>
                                     <a:fillRect/>
                                   </a:stretch>
@@ -4193,7 +4160,7 @@
                           <wp:extent cx="180000" cy="180000"/>
                           <wp:effectExtent l="0" t="0" r="0" b="0"/>
                           <wp:docPr id="17" name="Picture 17" title="Software University @ YouTube">
-                            <a:hlinkClick xmlns:a="http://schemas.openxmlformats.org/drawingml/2006/main" r:id="rId31"/>
+                            <a:hlinkClick xmlns:a="http://schemas.openxmlformats.org/drawingml/2006/main" r:id="rId12"/>
                           </wp:docPr>
                           <wp:cNvGraphicFramePr>
                             <a:graphicFrameLocks xmlns:a="http://schemas.openxmlformats.org/drawingml/2006/main" noChangeAspect="1"/>
@@ -4203,12 +4170,12 @@
                               <pic:pic xmlns:pic="http://schemas.openxmlformats.org/drawingml/2006/picture">
                                 <pic:nvPicPr>
                                   <pic:cNvPr id="17" name="Picture 17" title="Software University @ YouTube">
-                                    <a:hlinkClick r:id="rId31"/>
+                                    <a:hlinkClick r:id="rId12"/>
                                   </pic:cNvPr>
                                   <pic:cNvPicPr/>
                                 </pic:nvPicPr>
                                 <pic:blipFill>
-                                  <a:blip r:embed="rId32"/>
+                                  <a:blip r:embed="rId13"/>
                                   <a:stretch>
                                     <a:fillRect/>
                                   </a:stretch>
@@ -4246,7 +4213,7 @@
                           <wp:extent cx="180000" cy="180000"/>
                           <wp:effectExtent l="0" t="0" r="0" b="0"/>
                           <wp:docPr id="21" name="Picture 21">
-                            <a:hlinkClick xmlns:a="http://schemas.openxmlformats.org/drawingml/2006/main" r:id="rId33"/>
+                            <a:hlinkClick xmlns:a="http://schemas.openxmlformats.org/drawingml/2006/main" r:id="rId14"/>
                           </wp:docPr>
                           <wp:cNvGraphicFramePr>
                             <a:graphicFrameLocks xmlns:a="http://schemas.openxmlformats.org/drawingml/2006/main" noChangeAspect="1"/>
@@ -4256,14 +4223,14 @@
                               <pic:pic xmlns:pic="http://schemas.openxmlformats.org/drawingml/2006/picture">
                                 <pic:nvPicPr>
                                   <pic:cNvPr id="21" name="Picture 21">
-                                    <a:hlinkClick r:id="rId33"/>
+                                    <a:hlinkClick r:id="rId14"/>
                                   </pic:cNvPr>
                                   <pic:cNvPicPr>
                                     <a:picLocks noChangeAspect="1" noChangeArrowheads="1"/>
                                   </pic:cNvPicPr>
                                 </pic:nvPicPr>
                                 <pic:blipFill rotWithShape="1">
-                                  <a:blip r:embed="rId34">
+                                  <a:blip r:embed="rId15">
                                     <a:extLst>
                                       <a:ext uri="{28A0092B-C50C-407E-A947-70E740481C1C}">
                                         <a14:useLocalDpi xmlns:a14="http://schemas.microsoft.com/office/drawing/2010/main" val="0"/>
@@ -4315,7 +4282,7 @@
                           <wp:extent cx="180000" cy="180000"/>
                           <wp:effectExtent l="0" t="0" r="0" b="0"/>
                           <wp:docPr id="22" name="Picture 22">
-                            <a:hlinkClick xmlns:a="http://schemas.openxmlformats.org/drawingml/2006/main" r:id="rId35"/>
+                            <a:hlinkClick xmlns:a="http://schemas.openxmlformats.org/drawingml/2006/main" r:id="rId16"/>
                           </wp:docPr>
                           <wp:cNvGraphicFramePr>
                             <a:graphicFrameLocks xmlns:a="http://schemas.openxmlformats.org/drawingml/2006/main" noChangeAspect="1"/>
@@ -4325,14 +4292,14 @@
                               <pic:pic xmlns:pic="http://schemas.openxmlformats.org/drawingml/2006/picture">
                                 <pic:nvPicPr>
                                   <pic:cNvPr id="22" name="Picture 22">
-                                    <a:hlinkClick r:id="rId35"/>
+                                    <a:hlinkClick r:id="rId16"/>
                                   </pic:cNvPr>
                                   <pic:cNvPicPr>
                                     <a:picLocks noChangeAspect="1" noChangeArrowheads="1"/>
                                   </pic:cNvPicPr>
                                 </pic:nvPicPr>
                                 <pic:blipFill>
-                                  <a:blip r:embed="rId36">
+                                  <a:blip r:embed="rId17">
                                     <a:extLst>
                                       <a:ext uri="{28A0092B-C50C-407E-A947-70E740481C1C}">
                                         <a14:useLocalDpi xmlns:a14="http://schemas.microsoft.com/office/drawing/2010/main" val="0"/>
@@ -4381,7 +4348,7 @@
                           <wp:extent cx="180000" cy="180000"/>
                           <wp:effectExtent l="0" t="0" r="0" b="0"/>
                           <wp:docPr id="23" name="Picture 23" title="Software University: Email Us">
-                            <a:hlinkClick xmlns:a="http://schemas.openxmlformats.org/drawingml/2006/main" r:id="rId37"/>
+                            <a:hlinkClick xmlns:a="http://schemas.openxmlformats.org/drawingml/2006/main" r:id="rId18"/>
                           </wp:docPr>
                           <wp:cNvGraphicFramePr>
                             <a:graphicFrameLocks xmlns:a="http://schemas.openxmlformats.org/drawingml/2006/main" noChangeAspect="1"/>
@@ -4391,12 +4358,12 @@
                               <pic:pic xmlns:pic="http://schemas.openxmlformats.org/drawingml/2006/picture">
                                 <pic:nvPicPr>
                                   <pic:cNvPr id="23" name="Picture 23" title="Software University: Email Us">
-                                    <a:hlinkClick r:id="rId37"/>
+                                    <a:hlinkClick r:id="rId18"/>
                                   </pic:cNvPr>
                                   <pic:cNvPicPr/>
                                 </pic:nvPicPr>
                                 <pic:blipFill>
-                                  <a:blip r:embed="rId38"/>
+                                  <a:blip r:embed="rId19"/>
                                   <a:stretch>
                                     <a:fillRect/>
                                   </a:stretch>
@@ -4441,7 +4408,7 @@
           <wp:effectExtent l="0" t="0" r="0" b="5715"/>
           <wp:wrapSquare wrapText="bothSides"/>
           <wp:docPr id="1" name="Picture 1">
-            <a:hlinkClick xmlns:a="http://schemas.openxmlformats.org/drawingml/2006/main" r:id="rId20"/>
+            <a:hlinkClick xmlns:a="http://schemas.openxmlformats.org/drawingml/2006/main" r:id="rId1"/>
           </wp:docPr>
           <wp:cNvGraphicFramePr>
             <a:graphicFrameLocks xmlns:a="http://schemas.openxmlformats.org/drawingml/2006/main" noChangeAspect="1"/>
@@ -4458,7 +4425,7 @@
                   </pic:cNvPicPr>
                 </pic:nvPicPr>
                 <pic:blipFill>
-                  <a:blip r:embed="rId39">
+                  <a:blip r:embed="rId21">
                     <a:extLst>
                       <a:ext uri="{28A0092B-C50C-407E-A947-70E740481C1C}">
                         <a14:useLocalDpi xmlns:a14="http://schemas.microsoft.com/office/drawing/2010/main" val="0"/>
@@ -10214,14 +10181,15 @@
     <w:link w:val="Heading2Char"/>
     <w:uiPriority w:val="9"/>
     <w:qFormat/>
-    <w:rsid w:val="006E55B4"/>
+    <w:rsid w:val="001C4D07"/>
     <w:pPr>
       <w:keepNext/>
       <w:keepLines/>
       <w:numPr>
         <w:numId w:val="11"/>
       </w:numPr>
-      <w:spacing w:before="200" w:after="40"/>
+      <w:spacing w:before="400" w:after="40"/>
+      <w:ind w:left="357" w:hanging="357"/>
       <w:outlineLvl w:val="1"/>
     </w:pPr>
     <w:rPr>
@@ -10241,11 +10209,11 @@
     <w:uiPriority w:val="9"/>
     <w:unhideWhenUsed/>
     <w:qFormat/>
-    <w:rsid w:val="008C5930"/>
+    <w:rsid w:val="001C4D07"/>
     <w:pPr>
       <w:keepNext/>
       <w:keepLines/>
-      <w:spacing w:before="120" w:after="40"/>
+      <w:spacing w:before="300" w:after="40"/>
       <w:outlineLvl w:val="2"/>
     </w:pPr>
     <w:rPr>
@@ -10434,7 +10402,7 @@
     <w:link w:val="Heading2"/>
     <w:uiPriority w:val="9"/>
     <w:qFormat/>
-    <w:rsid w:val="006E55B4"/>
+    <w:rsid w:val="001C4D07"/>
     <w:rPr>
       <w:rFonts w:eastAsiaTheme="majorEastAsia" w:cstheme="majorBidi"/>
       <w:b/>
@@ -10476,7 +10444,7 @@
     <w:basedOn w:val="DefaultParagraphFont"/>
     <w:link w:val="Heading3"/>
     <w:uiPriority w:val="9"/>
-    <w:rsid w:val="008C5930"/>
+    <w:rsid w:val="001C4D07"/>
     <w:rPr>
       <w:rFonts w:eastAsiaTheme="majorEastAsia" w:cstheme="majorBidi"/>
       <w:b/>

</xml_diff>